<commit_message>
update readme and graphic color scheme
</commit_message>
<xml_diff>
--- a/README.docx
+++ b/README.docx
@@ -42,7 +42,7 @@
         <w:rPr>
           <w:i/>
         </w:rPr>
-        <w:t xml:space="preserve">Note: This is a work in progress – last updated 04-10-2020</w:t>
+        <w:t xml:space="preserve">Note: This is a work in progress – last updated 04-14-2020</w:t>
       </w:r>
     </w:p>
     <w:p>
@@ -78,7 +78,16 @@
         <w:t xml:space="preserve">V</w:t>
       </w:r>
       <w:r>
-        <w:t xml:space="preserve">ariable tool (</w:t>
+        <w:t xml:space="preserve">ariable</w:t>
+      </w:r>
+      <w:r>
+        <w:t xml:space="preserve"> </w:t>
+      </w:r>
+      <w:r>
+        <w:t xml:space="preserve">T</w:t>
+      </w:r>
+      <w:r>
+        <w:t xml:space="preserve">ool (</w:t>
       </w:r>
       <w:r>
         <w:rPr>
@@ -140,7 +149,7 @@
         <w:pStyle w:val="FirstParagraph"/>
       </w:pPr>
       <w:r>
-        <w:t xml:space="preserve">This package is demonstrated using a random subset of the Global Appraisal of Individual Needs biopsychosocial assessment instrument (GAIN) (Dennis, Titus et al. 2003) from sites that adminstered two different types of substance use disorder treatments (treatment</w:t>
+        <w:t xml:space="preserve">This package is demonstrated using a synthetic data set that was derived from a large scale observational study on youth in substance use treatment. More specifically, it contains a subset of measures from the Global Appraisal of Individual Needs biopsychosocial assessment instrument (GAIN) (Dennis, Titus et al. 2003) from sites that adminstered two different types of substance use disorder treatments (treatment</w:t>
       </w:r>
       <w:r>
         <w:t xml:space="preserve"> </w:t>
@@ -185,7 +194,33 @@
         <w:t xml:space="preserve">treat</w:t>
       </w:r>
       <w:r>
-        <w:t xml:space="preserve">, have on mental health outcomes.</w:t>
+        <w:t xml:space="preserve">, have on mental health outcomes and to assess the potential for an omitted variable to bias the findings. To create our synthetic data set, we used an R package called</w:t>
+      </w:r>
+      <w:r>
+        <w:t xml:space="preserve"> </w:t>
+      </w:r>
+      <w:r>
+        <w:t xml:space="preserve">“</w:t>
+      </w:r>
+      <w:hyperlink r:id="rId22">
+        <w:r>
+          <w:rPr>
+            <w:rStyle w:val="Hyperlink"/>
+          </w:rPr>
+          <w:t xml:space="preserve">synthpop</w:t>
+        </w:r>
+      </w:hyperlink>
+      <w:r>
+        <w:t xml:space="preserve"> </w:t>
+      </w:r>
+      <w:r>
+        <w:t xml:space="preserve">: Bespoke Creation of Synthetic Data in R</w:t>
+      </w:r>
+      <w:r>
+        <w:t xml:space="preserve">”</w:t>
+      </w:r>
+      <w:r>
+        <w:t xml:space="preserve">.</w:t>
       </w:r>
     </w:p>
     <w:p>
@@ -193,7 +228,7 @@
         <w:pStyle w:val="BodyText"/>
       </w:pPr>
       <w:r>
-        <w:t xml:space="preserve">In this synthetic dataset, there are 2,000 adolescents in each treatment group. Within this dataset there are variables on substance use disorder and mental health outcomes. For this tutorial we are particularly interested in the mental health outcome,</w:t>
+        <w:t xml:space="preserve">In our synthetic dataset, there are 2,000 adolescents in each treatment group. Within this dataset there are variables on substance use disorder and mental health outcomes. For this tutorial we are particularly interested in the mental health outcome,</w:t>
       </w:r>
       <w:r>
         <w:t xml:space="preserve"> </w:t>
@@ -205,7 +240,7 @@
         <w:t xml:space="preserve">eps7p_3</w:t>
       </w:r>
       <w:r>
-        <w:t xml:space="preserve">, emotional problem scale (eps) recorded at three months. Higher values of eps indicate more emotional problems. Substance abuse researchers are particularly interested in whether or not treatment A reduces emotional problems more than treatment B.</w:t>
+        <w:t xml:space="preserve">, emotional problem scale (eps) recorded at three months. Higher values of eps indicate more emotional problems. Substance use researchers are particularly interested in whether or not treatment A reduces emotional problems more than treatment B.</w:t>
       </w:r>
       <w:r>
         <w:t xml:space="preserve"> </w:t>
@@ -228,7 +263,7 @@
         <w:pStyle w:val="BodyText"/>
       </w:pPr>
       <w:r>
-        <w:t xml:space="preserve">Past research has indicated there are many influential confounders when analyzing adolescents’ emotional problems, some included in this synthetic dataset (cite CYT). These variables were measured at baseline: emotional problem scale (</w:t>
+        <w:t xml:space="preserve">Past research has indicated there are many influential confounders when analyzing adolescents’ emotional problems, some included in this synthetic dataset (Diamond et al.). These variables were measured at baseline: emotional problem scale (</w:t>
       </w:r>
       <w:r>
         <w:rPr>
@@ -316,7 +351,7 @@
       <w:r>
         <w:t xml:space="preserve"> </w:t>
       </w:r>
-      <w:hyperlink r:id="rId22">
+      <w:hyperlink r:id="rId23">
         <w:r>
           <w:rPr>
             <w:rStyle w:val="Hyperlink"/>
@@ -779,11 +814,11 @@
       <w:pPr>
         <w:pStyle w:val="Heading2"/>
       </w:pPr>
-      <w:bookmarkStart w:id="23" w:name="continous-outcome-average-treatment-effect-ate"/>
+      <w:bookmarkStart w:id="24" w:name="continous-outcome-average-treatment-effect-ate"/>
       <w:r>
         <w:t xml:space="preserve">Continous Outcome: Average Treatment Effect (ATE)</w:t>
       </w:r>
-      <w:bookmarkEnd w:id="23"/>
+      <w:bookmarkEnd w:id="24"/>
     </w:p>
     <w:p>
       <w:pPr>
@@ -3123,6 +3158,26 @@
           <w:rStyle w:val="NormalTok"/>
         </w:rPr>
         <w:t xml:space="preserve">)</w:t>
+      </w:r>
+    </w:p>
+    <w:p>
+      <w:pPr>
+        <w:pStyle w:val="SourceCode"/>
+      </w:pPr>
+      <w:r>
+        <w:rPr>
+          <w:rStyle w:val="VerbatimChar"/>
+        </w:rPr>
+        <w:t xml:space="preserve">## Warning in OVtool::ov_simgrid(model_results = results, weight_covariates =</w:t>
+      </w:r>
+      <w:r>
+        <w:br w:type="textWrapping"/>
+      </w:r>
+      <w:r>
+        <w:rPr>
+          <w:rStyle w:val="VerbatimChar"/>
+        </w:rPr>
+        <w:t xml:space="preserve">## c("eps7p_0", : Ties in the outcome variable `y` may be problematic.</w:t>
       </w:r>
     </w:p>
     <w:p>
@@ -3424,117 +3479,6 @@
                 <pic:pic>
                   <pic:nvPicPr>
                     <pic:cNvPr descr="README_files/figure-docx/fig1-1.png" id="0" name="Picture"/>
-                    <pic:cNvPicPr>
-                      <a:picLocks noChangeArrowheads="1" noChangeAspect="1"/>
-                    </pic:cNvPicPr>
-                  </pic:nvPicPr>
-                  <pic:blipFill>
-                    <a:blip r:embed="rId24"/>
-                    <a:stretch>
-                      <a:fillRect/>
-                    </a:stretch>
-                  </pic:blipFill>
-                  <pic:spPr bwMode="auto">
-                    <a:xfrm>
-                      <a:off x="0" y="0"/>
-                      <a:ext cx="5334000" cy="3733800"/>
-                    </a:xfrm>
-                    <a:prstGeom prst="rect">
-                      <a:avLst/>
-                    </a:prstGeom>
-                    <a:noFill/>
-                    <a:ln w="9525">
-                      <a:noFill/>
-                      <a:headEnd/>
-                      <a:tailEnd/>
-                    </a:ln>
-                  </pic:spPr>
-                </pic:pic>
-              </a:graphicData>
-            </a:graphic>
-          </wp:inline>
-        </w:drawing>
-      </w:r>
-    </w:p>
-    <w:p>
-      <w:pPr>
-        <w:pStyle w:val="BodyText"/>
-      </w:pPr>
-      <w:r>
-        <w:t xml:space="preserve">The y-axis in Figure 1 represents the unobserved confounder’s absolute correlation with the outcome and the x-axis is the association between the unobserved confounder and the treatment indicator on an effect size scale. The black lines represent effect size contours that run along the grid. The PS weighted treatment effect of Treatment A versus Treatment B equals 0.079 and is significant with a p-value equal to 0.004. However, looking at this graphic alone will not give us an idea of how sensitive the effect is.</w:t>
-      </w:r>
-      <w:r>
-        <w:t xml:space="preserve"> </w:t>
-      </w:r>
-    </w:p>
-    <w:p>
-      <w:pPr>
-        <w:pStyle w:val="SourceCode"/>
-      </w:pPr>
-      <w:r>
-        <w:rPr>
-          <w:rStyle w:val="NormalTok"/>
-        </w:rPr>
-        <w:t xml:space="preserve">OVtool</w:t>
-      </w:r>
-      <w:r>
-        <w:rPr>
-          <w:rStyle w:val="OperatorTok"/>
-        </w:rPr>
-        <w:t xml:space="preserve">::</w:t>
-      </w:r>
-      <w:r>
-        <w:rPr>
-          <w:rStyle w:val="KeywordTok"/>
-        </w:rPr>
-        <w:t xml:space="preserve">plot.ov</w:t>
-      </w:r>
-      <w:r>
-        <w:rPr>
-          <w:rStyle w:val="NormalTok"/>
-        </w:rPr>
-        <w:t xml:space="preserve">(ovtool_results_twang, </w:t>
-      </w:r>
-      <w:r>
-        <w:rPr>
-          <w:rStyle w:val="DataTypeTok"/>
-        </w:rPr>
-        <w:t xml:space="preserve">print_graphic =</w:t>
-      </w:r>
-      <w:r>
-        <w:rPr>
-          <w:rStyle w:val="NormalTok"/>
-        </w:rPr>
-        <w:t xml:space="preserve"> </w:t>
-      </w:r>
-      <w:r>
-        <w:rPr>
-          <w:rStyle w:val="StringTok"/>
-        </w:rPr>
-        <w:t xml:space="preserve">"2"</w:t>
-      </w:r>
-      <w:r>
-        <w:rPr>
-          <w:rStyle w:val="NormalTok"/>
-        </w:rPr>
-        <w:t xml:space="preserve">)</w:t>
-      </w:r>
-    </w:p>
-    <w:p>
-      <w:pPr>
-        <w:pStyle w:val="FirstParagraph"/>
-      </w:pPr>
-      <w:r>
-        <w:drawing>
-          <wp:inline>
-            <wp:extent cx="5334000" cy="3733800"/>
-            <wp:effectExtent b="0" l="0" r="0" t="0"/>
-            <wp:docPr descr="" title="" id="1" name="Picture"/>
-            <a:graphic>
-              <a:graphicData uri="http://schemas.openxmlformats.org/drawingml/2006/picture">
-                <pic:pic>
-                  <pic:nvPicPr>
-                    <pic:cNvPr descr="README_files/figure-docx/fig2-1.png" id="0" name="Picture"/>
                     <pic:cNvPicPr>
                       <a:picLocks noChangeArrowheads="1" noChangeAspect="1"/>
                     </pic:cNvPicPr>
@@ -3569,103 +3513,21 @@
     </w:p>
     <w:p>
       <w:pPr>
+        <w:pStyle w:val="BodyText"/>
+      </w:pPr>
+      <w:r>
+        <w:t xml:space="preserve">The y-axis in Figure 1 represents the unobserved confounder’s absolute correlation with the outcome and the x-axis is the association between the unobserved confounder and the treatment indicator on an effect size scale. The black lines represent effect size contours that run along the grid. The PS weighted treatment effect of Treatment A versus Treatment B equals 0.079 and is significant with a p-value equal to 0.004. However, looking at this graphic alone will not give us an idea of how sensitive the effect is.</w:t>
+      </w:r>
+      <w:r>
+        <w:t xml:space="preserve"> </w:t>
+      </w:r>
+    </w:p>
+    <w:p>
+      <w:pPr>
         <w:pStyle w:val="SourceCode"/>
       </w:pPr>
       <w:r>
         <w:rPr>
-          <w:rStyle w:val="VerbatimChar"/>
-        </w:rPr>
-        <w:t xml:space="preserve">## [1] "NOTE: Covariates with absolute correlation with outcome greater than 0.4: eps7p_0 (Actual:</w:t>
-      </w:r>
-      <w:r>
-        <w:br w:type="textWrapping"/>
-      </w:r>
-      <w:r>
-        <w:rPr>
-          <w:rStyle w:val="VerbatimChar"/>
-        </w:rPr>
-        <w:t xml:space="preserve">0.509), tss_0 (Actual: 0.423), dss9_0 (Actual: 0.420)"</w:t>
-      </w:r>
-    </w:p>
-    <w:p>
-      <w:pPr>
-        <w:pStyle w:val="FirstParagraph"/>
-      </w:pPr>
-      <w:r>
-        <w:t xml:space="preserve">Figure 2 is a different variation of Figure 1 but only shows the p-value contours with an additional dimension, covariate labels. If a covariate has a raw correlation or effect size that is outside the range of the graphic limits, the tool will inform the user and will also plot a transparent red background in area of the graphic that is outside the range. In this case there were three covariates whose absolute correlations with the outcome were greater than 0.4. The blue dots and their labels on the plot represent the observed covariates correlations with the outcome (y-axis) and treatment indicator (x-axis). For instance,</w:t>
-      </w:r>
-      <w:r>
-        <w:t xml:space="preserve"> </w:t>
-      </w:r>
-      <w:r>
-        <w:rPr>
-          <w:rStyle w:val="VerbatimChar"/>
-        </w:rPr>
-        <w:t xml:space="preserve">ada_0</w:t>
-      </w:r>
-      <w:r>
-        <w:t xml:space="preserve"> </w:t>
-      </w:r>
-      <w:r>
-        <w:t xml:space="preserve">and the outcome have approximately a 0.18 absolute correlation with the emotional problem scale at three months and an absolute association of approximately 0.17 effect size difference between the two treatment groups (magnitude of its relationship with the treatment indicator). In this case, not all of the observed covariate relationships with the outcome and the treatment indicator are</w:t>
-      </w:r>
-      <w:r>
-        <w:t xml:space="preserve"> </w:t>
-      </w:r>
-      <w:r>
-        <w:t xml:space="preserve">“</w:t>
-      </w:r>
-      <w:r>
-        <w:t xml:space="preserve">below</w:t>
-      </w:r>
-      <w:r>
-        <w:t xml:space="preserve">”</w:t>
-      </w:r>
-      <w:r>
-        <w:t xml:space="preserve"> </w:t>
-      </w:r>
-      <w:r>
-        <w:t xml:space="preserve">the 0.05 p-value threshold so the analyst potentially has results that are sensitive to an unobserved confounder. If the blue points all existed to the</w:t>
-      </w:r>
-      <w:r>
-        <w:t xml:space="preserve"> </w:t>
-      </w:r>
-      <w:r>
-        <w:t xml:space="preserve">“</w:t>
-      </w:r>
-      <w:r>
-        <w:t xml:space="preserve">right</w:t>
-      </w:r>
-      <w:r>
-        <w:t xml:space="preserve">”</w:t>
-      </w:r>
-      <w:r>
-        <w:t xml:space="preserve"> </w:t>
-      </w:r>
-      <w:r>
-        <w:t xml:space="preserve">of the 0.05 p-value contour, then unobserved confounders with similar associations would retain the significant effect and allow the user to conclude that the results are reasonably robust.</w:t>
-      </w:r>
-      <w:r>
-        <w:t xml:space="preserve"> </w:t>
-      </w:r>
-    </w:p>
-    <w:p>
-      <w:pPr>
-        <w:pStyle w:val="BodyText"/>
-      </w:pPr>
-      <w:r>
-        <w:rPr>
-          <w:i/>
-        </w:rPr>
-        <w:t xml:space="preserve">Note: When the outcome model shows a significant effect, for all observed covariates, regardless of the sign of the association effect size difference between the two treatment groups, we force the sign of the magnitude to go with the direction of the significant effect. The blue points are meant to give the analyst an idea (using observed covariates as an indicator) of what would cause a change in the interpretation of their results.</w:t>
-      </w:r>
-    </w:p>
-    <w:p>
-      <w:pPr>
-        <w:pStyle w:val="SourceCode"/>
-      </w:pPr>
-      <w:r>
-        <w:rPr>
           <w:rStyle w:val="NormalTok"/>
         </w:rPr>
         <w:t xml:space="preserve">OVtool</w:t>
@@ -3704,7 +3566,7 @@
         <w:rPr>
           <w:rStyle w:val="StringTok"/>
         </w:rPr>
-        <w:t xml:space="preserve">"3"</w:t>
+        <w:t xml:space="preserve">"2"</w:t>
       </w:r>
       <w:r>
         <w:rPr>
@@ -3727,7 +3589,7 @@
               <a:graphicData uri="http://schemas.openxmlformats.org/drawingml/2006/picture">
                 <pic:pic>
                   <pic:nvPicPr>
-                    <pic:cNvPr descr="README_files/figure-docx/fig3-1.png" id="0" name="Picture"/>
+                    <pic:cNvPr descr="README_files/figure-docx/fig2-1.png" id="0" name="Picture"/>
                     <pic:cNvPicPr>
                       <a:picLocks noChangeArrowheads="1" noChangeAspect="1"/>
                     </pic:cNvPicPr>
@@ -3785,6 +3647,199 @@
         <w:pStyle w:val="FirstParagraph"/>
       </w:pPr>
       <w:r>
+        <w:t xml:space="preserve">Figure 2 is a different variation of Figure 1 but only shows the p-value contours with an additional dimension, covariate labels. If a covariate has a raw correlation or effect size that is outside the range of the graphic limits, the tool will inform the user and will also plot a transparent red background in area of the graphic that is outside the range. In this case there were three covariates whose absolute correlations with the outcome were greater than 0.4. The blue dots and their labels on the plot represent the observed covariates correlations with the outcome (y-axis) and treatment indicator (x-axis). For instance,</w:t>
+      </w:r>
+      <w:r>
+        <w:t xml:space="preserve"> </w:t>
+      </w:r>
+      <w:r>
+        <w:rPr>
+          <w:rStyle w:val="VerbatimChar"/>
+        </w:rPr>
+        <w:t xml:space="preserve">ada_0</w:t>
+      </w:r>
+      <w:r>
+        <w:t xml:space="preserve"> </w:t>
+      </w:r>
+      <w:r>
+        <w:t xml:space="preserve">and the outcome have approximately a 0.18 absolute correlation with the emotional problem scale at three months and an absolute association of approximately 0.17 effect size difference between the two treatment groups (magnitude of its relationship with the treatment indicator). In this case, not all of the observed covariate relationships with the outcome and the treatment indicator are</w:t>
+      </w:r>
+      <w:r>
+        <w:t xml:space="preserve"> </w:t>
+      </w:r>
+      <w:r>
+        <w:t xml:space="preserve">“</w:t>
+      </w:r>
+      <w:r>
+        <w:t xml:space="preserve">below</w:t>
+      </w:r>
+      <w:r>
+        <w:t xml:space="preserve">”</w:t>
+      </w:r>
+      <w:r>
+        <w:t xml:space="preserve"> </w:t>
+      </w:r>
+      <w:r>
+        <w:t xml:space="preserve">the 0.05 p-value threshold so the analyst potentially has results that are sensitive to an unobserved confounder. If the blue points all existed to the</w:t>
+      </w:r>
+      <w:r>
+        <w:t xml:space="preserve"> </w:t>
+      </w:r>
+      <w:r>
+        <w:t xml:space="preserve">“</w:t>
+      </w:r>
+      <w:r>
+        <w:t xml:space="preserve">right</w:t>
+      </w:r>
+      <w:r>
+        <w:t xml:space="preserve">”</w:t>
+      </w:r>
+      <w:r>
+        <w:t xml:space="preserve"> </w:t>
+      </w:r>
+      <w:r>
+        <w:t xml:space="preserve">of the 0.05 p-value contour, then unobserved confounders with similar associations would retain the significant effect and allow the user to conclude that the results are reasonably robust.</w:t>
+      </w:r>
+      <w:r>
+        <w:t xml:space="preserve"> </w:t>
+      </w:r>
+    </w:p>
+    <w:p>
+      <w:pPr>
+        <w:pStyle w:val="BodyText"/>
+      </w:pPr>
+      <w:r>
+        <w:rPr>
+          <w:i/>
+        </w:rPr>
+        <w:t xml:space="preserve">Note: When the outcome model shows a significant effect, for all observed covariates, regardless of the sign of the association effect size difference between the two treatment groups, we force the sign of the magnitude to go with the direction of the significant effect. The blue points are meant to give the analyst an idea (using observed covariates as an indicator) of what would cause a change in the interpretation of their results.</w:t>
+      </w:r>
+    </w:p>
+    <w:p>
+      <w:pPr>
+        <w:pStyle w:val="SourceCode"/>
+      </w:pPr>
+      <w:r>
+        <w:rPr>
+          <w:rStyle w:val="NormalTok"/>
+        </w:rPr>
+        <w:t xml:space="preserve">OVtool</w:t>
+      </w:r>
+      <w:r>
+        <w:rPr>
+          <w:rStyle w:val="OperatorTok"/>
+        </w:rPr>
+        <w:t xml:space="preserve">::</w:t>
+      </w:r>
+      <w:r>
+        <w:rPr>
+          <w:rStyle w:val="KeywordTok"/>
+        </w:rPr>
+        <w:t xml:space="preserve">plot.ov</w:t>
+      </w:r>
+      <w:r>
+        <w:rPr>
+          <w:rStyle w:val="NormalTok"/>
+        </w:rPr>
+        <w:t xml:space="preserve">(ovtool_results_twang, </w:t>
+      </w:r>
+      <w:r>
+        <w:rPr>
+          <w:rStyle w:val="DataTypeTok"/>
+        </w:rPr>
+        <w:t xml:space="preserve">print_graphic =</w:t>
+      </w:r>
+      <w:r>
+        <w:rPr>
+          <w:rStyle w:val="NormalTok"/>
+        </w:rPr>
+        <w:t xml:space="preserve"> </w:t>
+      </w:r>
+      <w:r>
+        <w:rPr>
+          <w:rStyle w:val="StringTok"/>
+        </w:rPr>
+        <w:t xml:space="preserve">"3"</w:t>
+      </w:r>
+      <w:r>
+        <w:rPr>
+          <w:rStyle w:val="NormalTok"/>
+        </w:rPr>
+        <w:t xml:space="preserve">)</w:t>
+      </w:r>
+    </w:p>
+    <w:p>
+      <w:pPr>
+        <w:pStyle w:val="FirstParagraph"/>
+      </w:pPr>
+      <w:r>
+        <w:drawing>
+          <wp:inline>
+            <wp:extent cx="5334000" cy="3733800"/>
+            <wp:effectExtent b="0" l="0" r="0" t="0"/>
+            <wp:docPr descr="" title="" id="1" name="Picture"/>
+            <a:graphic>
+              <a:graphicData uri="http://schemas.openxmlformats.org/drawingml/2006/picture">
+                <pic:pic>
+                  <pic:nvPicPr>
+                    <pic:cNvPr descr="README_files/figure-docx/fig3-1.png" id="0" name="Picture"/>
+                    <pic:cNvPicPr>
+                      <a:picLocks noChangeArrowheads="1" noChangeAspect="1"/>
+                    </pic:cNvPicPr>
+                  </pic:nvPicPr>
+                  <pic:blipFill>
+                    <a:blip r:embed="rId27"/>
+                    <a:stretch>
+                      <a:fillRect/>
+                    </a:stretch>
+                  </pic:blipFill>
+                  <pic:spPr bwMode="auto">
+                    <a:xfrm>
+                      <a:off x="0" y="0"/>
+                      <a:ext cx="5334000" cy="3733800"/>
+                    </a:xfrm>
+                    <a:prstGeom prst="rect">
+                      <a:avLst/>
+                    </a:prstGeom>
+                    <a:noFill/>
+                    <a:ln w="9525">
+                      <a:noFill/>
+                      <a:headEnd/>
+                      <a:tailEnd/>
+                    </a:ln>
+                  </pic:spPr>
+                </pic:pic>
+              </a:graphicData>
+            </a:graphic>
+          </wp:inline>
+        </w:drawing>
+      </w:r>
+    </w:p>
+    <w:p>
+      <w:pPr>
+        <w:pStyle w:val="SourceCode"/>
+      </w:pPr>
+      <w:r>
+        <w:rPr>
+          <w:rStyle w:val="VerbatimChar"/>
+        </w:rPr>
+        <w:t xml:space="preserve">## [1] "NOTE: Covariates with absolute correlation with outcome greater than 0.4: eps7p_0 (Actual:</w:t>
+      </w:r>
+      <w:r>
+        <w:br w:type="textWrapping"/>
+      </w:r>
+      <w:r>
+        <w:rPr>
+          <w:rStyle w:val="VerbatimChar"/>
+        </w:rPr>
+        <w:t xml:space="preserve">0.509), tss_0 (Actual: 0.423), dss9_0 (Actual: 0.420)"</w:t>
+      </w:r>
+    </w:p>
+    <w:p>
+      <w:pPr>
+        <w:pStyle w:val="FirstParagraph"/>
+      </w:pPr>
+      <w:r>
         <w:t xml:space="preserve">Figure 3, combines Figure 1 and Figure 2 into one graphic. Again, the y-axis in Figure 3 still represents rho, the absolute value of the correlation between the right-hand side variable and the outcome. The x-axis represents the association between the unobserved confounder and the treatment indicator on the effect size scale. Plotted at the bottom of the figure margin is the PS weighted treatment effect size (0.079) and associated p-value of 0.004. The solid black contours represent the effect size (treatment effect) contour lines and the red lines (sometimes dashed) represent the p-value threshold. The key on the right side of the graphic shows where various p-value cutoff lines are, including p = 0.05. The blue points on the plot represent the observed ovariate correlations with the outcome and effect size associations with the treatment indicator (e.g., standardized mean difference on the given covariates</w:t>
       </w:r>
       <w:r>
@@ -4041,11 +4096,11 @@
       <w:pPr>
         <w:pStyle w:val="Heading1"/>
       </w:pPr>
-      <w:bookmarkStart w:id="27" w:name="conclusion"/>
+      <w:bookmarkStart w:id="28" w:name="conclusion"/>
       <w:r>
         <w:t xml:space="preserve">Conclusion</w:t>
       </w:r>
-      <w:bookmarkEnd w:id="27"/>
+      <w:bookmarkEnd w:id="28"/>
     </w:p>
     <w:p>
       <w:pPr>
@@ -4065,11 +4120,11 @@
       <w:pPr>
         <w:pStyle w:val="Heading1"/>
       </w:pPr>
-      <w:bookmarkStart w:id="28" w:name="acknowledgements"/>
+      <w:bookmarkStart w:id="29" w:name="acknowledgements"/>
       <w:r>
         <w:t xml:space="preserve">Acknowledgements</w:t>
       </w:r>
-      <w:bookmarkEnd w:id="28"/>
+      <w:bookmarkEnd w:id="29"/>
     </w:p>
     <w:p>
       <w:pPr>
@@ -4089,11 +4144,11 @@
       <w:pPr>
         <w:pStyle w:val="Heading1"/>
       </w:pPr>
-      <w:bookmarkStart w:id="29" w:name="references"/>
+      <w:bookmarkStart w:id="30" w:name="references"/>
       <w:r>
         <w:t xml:space="preserve">References</w:t>
       </w:r>
-      <w:bookmarkEnd w:id="29"/>
+      <w:bookmarkEnd w:id="30"/>
     </w:p>
     <w:p>
       <w:pPr>
@@ -4118,6 +4173,14 @@
       </w:r>
       <w:r>
         <w:t xml:space="preserve">Series. Los Angeles: UCLA Center for Health Policy Research.</w:t>
+      </w:r>
+    </w:p>
+    <w:p>
+      <w:pPr>
+        <w:pStyle w:val="BodyText"/>
+      </w:pPr>
+      <w:r>
+        <w:t xml:space="preserve">Diamond, G., Godley, S. H., Liddle, H. A., Sampl, S., Webb, C., Tims, F. M., &amp; Meyers, R. (2002). Five outpatient treatment models for adolescent marijuana use: a description of the Cannabis Youth Treatment Interventions. Addiction, 97, 70-83.</w:t>
       </w:r>
     </w:p>
     <w:p>

</xml_diff>

<commit_message>
edit language in README
</commit_message>
<xml_diff>
--- a/README.docx
+++ b/README.docx
@@ -42,7 +42,7 @@
         <w:rPr>
           <w:i/>
         </w:rPr>
-        <w:t xml:space="preserve">Note: This is a work in progress – last updated 04-15-2020</w:t>
+        <w:t xml:space="preserve">Note: This is a work in progress – last updated 04-16-2020</w:t>
       </w:r>
     </w:p>
     <w:p>
@@ -360,10 +360,7 @@
         </w:r>
       </w:hyperlink>
       <w:r>
-        <w:t xml:space="preserve"> </w:t>
-      </w:r>
-      <w:r>
-        <w:t xml:space="preserve">with:</w:t>
+        <w:t xml:space="preserve">. If you haven’t installed the devtools package, make sure you uncomment and run the first line of the following code snippet prior to running the second line:</w:t>
       </w:r>
     </w:p>
     <w:p>
@@ -372,6 +369,15 @@
       </w:pPr>
       <w:r>
         <w:rPr>
+          <w:rStyle w:val="CommentTok"/>
+        </w:rPr>
+        <w:t xml:space="preserve"># install.packages("devtools")</w:t>
+      </w:r>
+      <w:r>
+        <w:br w:type="textWrapping"/>
+      </w:r>
+      <w:r>
+        <w:rPr>
           <w:rStyle w:val="NormalTok"/>
         </w:rPr>
         <w:t xml:space="preserve">devtools</w:t>
@@ -406,31 +412,9 @@
         </w:rPr>
         <w:t xml:space="preserve">)</w:t>
       </w:r>
-    </w:p>
-    <w:p>
-      <w:pPr>
-        <w:pStyle w:val="SourceCode"/>
-      </w:pPr>
-      <w:r>
-        <w:rPr>
-          <w:rStyle w:val="VerbatimChar"/>
-        </w:rPr>
-        <w:t xml:space="preserve">## Skipping install of 'OVtool' from a github remote, the SHA1 (f53d83ce) has not changed since last install.</w:t>
-      </w:r>
-      <w:r>
-        <w:br w:type="textWrapping"/>
-      </w:r>
-      <w:r>
-        <w:rPr>
-          <w:rStyle w:val="VerbatimChar"/>
-        </w:rPr>
-        <w:t xml:space="preserve">##   Use `force = TRUE` to force installation</w:t>
-      </w:r>
-    </w:p>
-    <w:p>
-      <w:pPr>
-        <w:pStyle w:val="SourceCode"/>
-      </w:pPr>
+      <w:r>
+        <w:br w:type="textWrapping"/>
+      </w:r>
       <w:r>
         <w:rPr>
           <w:rStyle w:val="KeywordTok"/>

</xml_diff>